<commit_message>
docs: :fire: Correção do contrato para ajuste da matrícula
</commit_message>
<xml_diff>
--- a/src/main/resources/docs/contrato_template.docx
+++ b/src/main/resources/docs/contrato_template.docx
@@ -699,6 +699,126 @@
         <w:shd w:fill="auto" w:val="clear"/>
         <w:spacing w:after="160" w:before="0" w:line="240" w:lineRule="auto"/>
         <w:ind w:left="0" w:right="0" w:firstLine="0"/>
+        <w:jc w:val="left"/>
+        <w:rPr>
+          <w:rFonts w:ascii="Times New Roman" w:cs="Times New Roman" w:eastAsia="Times New Roman" w:hAnsi="Times New Roman"/>
+          <w:b w:val="1"/>
+          <w:sz w:val="24"/>
+          <w:szCs w:val="24"/>
+        </w:rPr>
+      </w:pPr>
+      <w:r>
+        <w:rPr>
+          <w:rtl w:val="0"/>
+        </w:rPr>
+      </w:r>
+    </w:p>
+    <w:p>
+      <w:pPr>
+        <w:keepNext w:val="0"/>
+        <w:keepLines w:val="0"/>
+        <w:pageBreakBefore w:val="0"/>
+        <w:widowControl w:val="1"/>
+        <w:pBdr>
+          <w:top w:space="0" w:sz="0" w:val="nil"/>
+          <w:left w:space="0" w:sz="0" w:val="nil"/>
+          <w:bottom w:space="0" w:sz="0" w:val="nil"/>
+          <w:right w:space="0" w:sz="0" w:val="nil"/>
+          <w:between w:space="0" w:sz="0" w:val="nil"/>
+        </w:pBdr>
+        <w:shd w:fill="auto" w:val="clear"/>
+        <w:spacing w:after="160" w:before="0" w:line="240" w:lineRule="auto"/>
+        <w:ind w:left="0" w:right="0" w:firstLine="0"/>
+        <w:jc w:val="left"/>
+        <w:rPr>
+          <w:rFonts w:ascii="Times New Roman" w:cs="Times New Roman" w:eastAsia="Times New Roman" w:hAnsi="Times New Roman"/>
+          <w:b w:val="1"/>
+          <w:sz w:val="24"/>
+          <w:szCs w:val="24"/>
+        </w:rPr>
+      </w:pPr>
+      <w:r>
+        <w:rPr>
+          <w:rtl w:val="0"/>
+        </w:rPr>
+      </w:r>
+    </w:p>
+    <w:p>
+      <w:pPr>
+        <w:keepNext w:val="0"/>
+        <w:keepLines w:val="0"/>
+        <w:pageBreakBefore w:val="0"/>
+        <w:widowControl w:val="1"/>
+        <w:pBdr>
+          <w:top w:space="0" w:sz="0" w:val="nil"/>
+          <w:left w:space="0" w:sz="0" w:val="nil"/>
+          <w:bottom w:space="0" w:sz="0" w:val="nil"/>
+          <w:right w:space="0" w:sz="0" w:val="nil"/>
+          <w:between w:space="0" w:sz="0" w:val="nil"/>
+        </w:pBdr>
+        <w:shd w:fill="auto" w:val="clear"/>
+        <w:spacing w:after="160" w:before="0" w:line="240" w:lineRule="auto"/>
+        <w:ind w:left="0" w:right="0" w:firstLine="0"/>
+        <w:jc w:val="left"/>
+        <w:rPr>
+          <w:rFonts w:ascii="Times New Roman" w:cs="Times New Roman" w:eastAsia="Times New Roman" w:hAnsi="Times New Roman"/>
+          <w:b w:val="1"/>
+          <w:sz w:val="24"/>
+          <w:szCs w:val="24"/>
+        </w:rPr>
+      </w:pPr>
+      <w:r>
+        <w:rPr>
+          <w:rtl w:val="0"/>
+        </w:rPr>
+      </w:r>
+    </w:p>
+    <w:p>
+      <w:pPr>
+        <w:keepNext w:val="0"/>
+        <w:keepLines w:val="0"/>
+        <w:pageBreakBefore w:val="0"/>
+        <w:widowControl w:val="1"/>
+        <w:pBdr>
+          <w:top w:space="0" w:sz="0" w:val="nil"/>
+          <w:left w:space="0" w:sz="0" w:val="nil"/>
+          <w:bottom w:space="0" w:sz="0" w:val="nil"/>
+          <w:right w:space="0" w:sz="0" w:val="nil"/>
+          <w:between w:space="0" w:sz="0" w:val="nil"/>
+        </w:pBdr>
+        <w:shd w:fill="auto" w:val="clear"/>
+        <w:spacing w:after="160" w:before="0" w:line="240" w:lineRule="auto"/>
+        <w:ind w:left="0" w:right="0" w:firstLine="0"/>
+        <w:jc w:val="left"/>
+        <w:rPr>
+          <w:rFonts w:ascii="Times New Roman" w:cs="Times New Roman" w:eastAsia="Times New Roman" w:hAnsi="Times New Roman"/>
+          <w:b w:val="1"/>
+          <w:sz w:val="24"/>
+          <w:szCs w:val="24"/>
+        </w:rPr>
+      </w:pPr>
+      <w:r>
+        <w:rPr>
+          <w:rtl w:val="0"/>
+        </w:rPr>
+      </w:r>
+    </w:p>
+    <w:p>
+      <w:pPr>
+        <w:keepNext w:val="0"/>
+        <w:keepLines w:val="0"/>
+        <w:pageBreakBefore w:val="0"/>
+        <w:widowControl w:val="1"/>
+        <w:pBdr>
+          <w:top w:space="0" w:sz="0" w:val="nil"/>
+          <w:left w:space="0" w:sz="0" w:val="nil"/>
+          <w:bottom w:space="0" w:sz="0" w:val="nil"/>
+          <w:right w:space="0" w:sz="0" w:val="nil"/>
+          <w:between w:space="0" w:sz="0" w:val="nil"/>
+        </w:pBdr>
+        <w:shd w:fill="auto" w:val="clear"/>
+        <w:spacing w:after="160" w:before="0" w:line="240" w:lineRule="auto"/>
+        <w:ind w:left="0" w:right="0" w:firstLine="0"/>
         <w:jc w:val="both"/>
         <w:rPr>
           <w:rFonts w:ascii="Times New Roman" w:cs="Times New Roman" w:eastAsia="Times New Roman" w:hAnsi="Times New Roman"/>
@@ -1365,55 +1485,33 @@
     </w:p>
     <w:p>
       <w:pPr>
-        <w:keepNext w:val="0"/>
-        <w:keepLines w:val="0"/>
-        <w:pageBreakBefore w:val="0"/>
-        <w:widowControl w:val="1"/>
         <w:numPr>
           <w:ilvl w:val="1"/>
           <w:numId w:val="1"/>
         </w:numPr>
-        <w:pBdr>
-          <w:top w:space="0" w:sz="0" w:val="nil"/>
-          <w:left w:space="0" w:sz="0" w:val="nil"/>
-          <w:bottom w:space="0" w:sz="0" w:val="nil"/>
-          <w:right w:space="0" w:sz="0" w:val="nil"/>
-          <w:between w:space="0" w:sz="0" w:val="nil"/>
-        </w:pBdr>
-        <w:shd w:fill="auto" w:val="clear"/>
-        <w:spacing w:after="160" w:before="0" w:line="240" w:lineRule="auto"/>
-        <w:ind w:left="1440" w:right="0" w:hanging="360"/>
+        <w:spacing w:line="240" w:lineRule="auto"/>
+        <w:ind w:left="1440" w:hanging="360"/>
         <w:jc w:val="both"/>
         <w:rPr>
           <w:rFonts w:ascii="Arial" w:cs="Arial" w:eastAsia="Arial" w:hAnsi="Arial"/>
-          <w:b w:val="0"/>
-          <w:i w:val="0"/>
-          <w:smallCaps w:val="0"/>
-          <w:strike w:val="0"/>
-          <w:color w:val="000000"/>
-          <w:sz w:val="24"/>
-          <w:szCs w:val="24"/>
-          <w:u w:val="none"/>
-          <w:shd w:fill="auto" w:val="clear"/>
-          <w:vertAlign w:val="baseline"/>
-        </w:rPr>
-      </w:pPr>
-      <w:r>
-        <w:rPr>
-          <w:rFonts w:ascii="Arial" w:cs="Arial" w:eastAsia="Arial" w:hAnsi="Arial"/>
-          <w:b w:val="0"/>
-          <w:i w:val="0"/>
-          <w:smallCaps w:val="0"/>
-          <w:strike w:val="0"/>
-          <w:color w:val="000000"/>
-          <w:sz w:val="24"/>
-          <w:szCs w:val="24"/>
-          <w:u w:val="none"/>
-          <w:shd w:fill="auto" w:val="clear"/>
-          <w:vertAlign w:val="baseline"/>
-          <w:rtl w:val="0"/>
-        </w:rPr>
-        <w:t xml:space="preserve">Contribuição mensal de R$50,00 (cinquenta reais) para o(a) ASSOCIADO(A);</w:t>
+          <w:i w:val="1"/>
+          <w:sz w:val="24"/>
+          <w:szCs w:val="24"/>
+        </w:rPr>
+      </w:pPr>
+      <w:r>
+        <w:rPr>
+          <w:rFonts w:ascii="Arial" w:cs="Arial" w:eastAsia="Arial" w:hAnsi="Arial"/>
+          <w:sz w:val="24"/>
+          <w:szCs w:val="24"/>
+          <w:rtl w:val="0"/>
+        </w:rPr>
+        <w:t xml:space="preserve">Matrícula inicial de R$30,00 (trinta reais) para o(a) ASSOCIADO(A);</w:t>
+      </w:r>
+      <w:r>
+        <w:rPr>
+          <w:rtl w:val="0"/>
+        </w:rPr>
       </w:r>
     </w:p>
     <w:p>
@@ -1466,6 +1564,59 @@
           <w:vertAlign w:val="baseline"/>
           <w:rtl w:val="0"/>
         </w:rPr>
+        <w:t xml:space="preserve">Contribuição mensal de R$50,00 (cinquenta reais) para o(a) ASSOCIADO(A);</w:t>
+      </w:r>
+    </w:p>
+    <w:p>
+      <w:pPr>
+        <w:keepNext w:val="0"/>
+        <w:keepLines w:val="0"/>
+        <w:pageBreakBefore w:val="0"/>
+        <w:widowControl w:val="1"/>
+        <w:numPr>
+          <w:ilvl w:val="1"/>
+          <w:numId w:val="1"/>
+        </w:numPr>
+        <w:pBdr>
+          <w:top w:space="0" w:sz="0" w:val="nil"/>
+          <w:left w:space="0" w:sz="0" w:val="nil"/>
+          <w:bottom w:space="0" w:sz="0" w:val="nil"/>
+          <w:right w:space="0" w:sz="0" w:val="nil"/>
+          <w:between w:space="0" w:sz="0" w:val="nil"/>
+        </w:pBdr>
+        <w:shd w:fill="auto" w:val="clear"/>
+        <w:spacing w:after="160" w:before="0" w:line="240" w:lineRule="auto"/>
+        <w:ind w:left="1440" w:right="0" w:hanging="360"/>
+        <w:jc w:val="both"/>
+        <w:rPr>
+          <w:rFonts w:ascii="Arial" w:cs="Arial" w:eastAsia="Arial" w:hAnsi="Arial"/>
+          <w:b w:val="0"/>
+          <w:i w:val="0"/>
+          <w:smallCaps w:val="0"/>
+          <w:strike w:val="0"/>
+          <w:color w:val="000000"/>
+          <w:sz w:val="24"/>
+          <w:szCs w:val="24"/>
+          <w:u w:val="none"/>
+          <w:shd w:fill="auto" w:val="clear"/>
+          <w:vertAlign w:val="baseline"/>
+        </w:rPr>
+      </w:pPr>
+      <w:r>
+        <w:rPr>
+          <w:rFonts w:ascii="Arial" w:cs="Arial" w:eastAsia="Arial" w:hAnsi="Arial"/>
+          <w:b w:val="0"/>
+          <w:i w:val="0"/>
+          <w:smallCaps w:val="0"/>
+          <w:strike w:val="0"/>
+          <w:color w:val="000000"/>
+          <w:sz w:val="24"/>
+          <w:szCs w:val="24"/>
+          <w:u w:val="none"/>
+          <w:shd w:fill="auto" w:val="clear"/>
+          <w:vertAlign w:val="baseline"/>
+          <w:rtl w:val="0"/>
+        </w:rPr>
         <w:t xml:space="preserve">Acréscimo de R$10,00 (dez reais) por dependente cadastrado(a).</w:t>
       </w:r>
     </w:p>
@@ -1541,55 +1692,27 @@
     </w:p>
     <w:p>
       <w:pPr>
-        <w:keepNext w:val="0"/>
-        <w:keepLines w:val="0"/>
-        <w:pageBreakBefore w:val="0"/>
-        <w:widowControl w:val="1"/>
         <w:numPr>
           <w:ilvl w:val="1"/>
           <w:numId w:val="1"/>
         </w:numPr>
-        <w:pBdr>
-          <w:top w:space="0" w:sz="0" w:val="nil"/>
-          <w:left w:space="0" w:sz="0" w:val="nil"/>
-          <w:bottom w:space="0" w:sz="0" w:val="nil"/>
-          <w:right w:space="0" w:sz="0" w:val="nil"/>
-          <w:between w:space="0" w:sz="0" w:val="nil"/>
-        </w:pBdr>
-        <w:shd w:fill="auto" w:val="clear"/>
-        <w:spacing w:after="160" w:before="0" w:line="240" w:lineRule="auto"/>
-        <w:ind w:left="1440" w:right="0" w:hanging="360"/>
+        <w:spacing w:line="240" w:lineRule="auto"/>
+        <w:ind w:left="1440" w:hanging="360"/>
         <w:jc w:val="both"/>
         <w:rPr>
           <w:rFonts w:ascii="Arial" w:cs="Arial" w:eastAsia="Arial" w:hAnsi="Arial"/>
-          <w:b w:val="0"/>
-          <w:i w:val="0"/>
-          <w:smallCaps w:val="0"/>
-          <w:strike w:val="0"/>
-          <w:color w:val="000000"/>
-          <w:sz w:val="24"/>
-          <w:szCs w:val="24"/>
-          <w:u w:val="none"/>
-          <w:shd w:fill="auto" w:val="clear"/>
-          <w:vertAlign w:val="baseline"/>
-        </w:rPr>
-      </w:pPr>
-      <w:r>
-        <w:rPr>
-          <w:rFonts w:ascii="Arial" w:cs="Arial" w:eastAsia="Arial" w:hAnsi="Arial"/>
-          <w:b w:val="0"/>
-          <w:i w:val="0"/>
-          <w:smallCaps w:val="0"/>
-          <w:strike w:val="0"/>
-          <w:color w:val="000000"/>
-          <w:sz w:val="24"/>
-          <w:szCs w:val="24"/>
-          <w:u w:val="none"/>
-          <w:shd w:fill="auto" w:val="clear"/>
-          <w:vertAlign w:val="baseline"/>
-          <w:rtl w:val="0"/>
-        </w:rPr>
-        <w:t xml:space="preserve">Contribuição mensal de R$60,00 (sessenta reais) para o(a) ASSOCIADO(A);</w:t>
+          <w:sz w:val="24"/>
+          <w:szCs w:val="24"/>
+        </w:rPr>
+      </w:pPr>
+      <w:r>
+        <w:rPr>
+          <w:rFonts w:ascii="Arial" w:cs="Arial" w:eastAsia="Arial" w:hAnsi="Arial"/>
+          <w:sz w:val="24"/>
+          <w:szCs w:val="24"/>
+          <w:rtl w:val="0"/>
+        </w:rPr>
+        <w:t xml:space="preserve">Matrícula inicial de R$30,00 (trinta reais) para o(a) ASSOCIADO(A);</w:t>
       </w:r>
     </w:p>
     <w:p>
@@ -1642,6 +1765,59 @@
           <w:vertAlign w:val="baseline"/>
           <w:rtl w:val="0"/>
         </w:rPr>
+        <w:t xml:space="preserve">Contribuição mensal de R$60,00 (sessenta reais) para o(a) ASSOCIADO(A);</w:t>
+      </w:r>
+    </w:p>
+    <w:p>
+      <w:pPr>
+        <w:keepNext w:val="0"/>
+        <w:keepLines w:val="0"/>
+        <w:pageBreakBefore w:val="0"/>
+        <w:widowControl w:val="1"/>
+        <w:numPr>
+          <w:ilvl w:val="1"/>
+          <w:numId w:val="1"/>
+        </w:numPr>
+        <w:pBdr>
+          <w:top w:space="0" w:sz="0" w:val="nil"/>
+          <w:left w:space="0" w:sz="0" w:val="nil"/>
+          <w:bottom w:space="0" w:sz="0" w:val="nil"/>
+          <w:right w:space="0" w:sz="0" w:val="nil"/>
+          <w:between w:space="0" w:sz="0" w:val="nil"/>
+        </w:pBdr>
+        <w:shd w:fill="auto" w:val="clear"/>
+        <w:spacing w:after="160" w:before="0" w:line="240" w:lineRule="auto"/>
+        <w:ind w:left="1440" w:right="0" w:hanging="360"/>
+        <w:jc w:val="both"/>
+        <w:rPr>
+          <w:rFonts w:ascii="Arial" w:cs="Arial" w:eastAsia="Arial" w:hAnsi="Arial"/>
+          <w:b w:val="0"/>
+          <w:i w:val="0"/>
+          <w:smallCaps w:val="0"/>
+          <w:strike w:val="0"/>
+          <w:color w:val="000000"/>
+          <w:sz w:val="24"/>
+          <w:szCs w:val="24"/>
+          <w:u w:val="none"/>
+          <w:shd w:fill="auto" w:val="clear"/>
+          <w:vertAlign w:val="baseline"/>
+        </w:rPr>
+      </w:pPr>
+      <w:r>
+        <w:rPr>
+          <w:rFonts w:ascii="Arial" w:cs="Arial" w:eastAsia="Arial" w:hAnsi="Arial"/>
+          <w:b w:val="0"/>
+          <w:i w:val="0"/>
+          <w:smallCaps w:val="0"/>
+          <w:strike w:val="0"/>
+          <w:color w:val="000000"/>
+          <w:sz w:val="24"/>
+          <w:szCs w:val="24"/>
+          <w:u w:val="none"/>
+          <w:shd w:fill="auto" w:val="clear"/>
+          <w:vertAlign w:val="baseline"/>
+          <w:rtl w:val="0"/>
+        </w:rPr>
         <w:t xml:space="preserve">Acréscimo de R$15,00 (quinze reais) por dependente cadastrado(a).</w:t>
       </w:r>
     </w:p>
@@ -2660,6 +2836,32 @@
           <w:rtl w:val="0"/>
         </w:rPr>
         <w:t xml:space="preserve">Presidente do Clube</w:t>
+      </w:r>
+    </w:p>
+    <w:p>
+      <w:pPr>
+        <w:jc w:val="center"/>
+        <w:rPr>
+          <w:rFonts w:ascii="Arial" w:cs="Arial" w:eastAsia="Arial" w:hAnsi="Arial"/>
+        </w:rPr>
+      </w:pPr>
+      <w:r>
+        <w:rPr>
+          <w:rtl w:val="0"/>
+        </w:rPr>
+      </w:r>
+    </w:p>
+    <w:p>
+      <w:pPr>
+        <w:jc w:val="center"/>
+        <w:rPr>
+          <w:rFonts w:ascii="Arial" w:cs="Arial" w:eastAsia="Arial" w:hAnsi="Arial"/>
+        </w:rPr>
+      </w:pPr>
+      <w:r>
+        <w:rPr>
+          <w:rtl w:val="0"/>
+        </w:rPr>
       </w:r>
     </w:p>
     <w:p>

</xml_diff>

<commit_message>
refactor: :label: Reajuste de valores no contrato
</commit_message>
<xml_diff>
--- a/src/main/resources/docs/contrato_template.docx
+++ b/src/main/resources/docs/contrato_template.docx
@@ -826,37 +826,9 @@
           <w:ilvl w:val="0"/>
           <w:numId w:val="1"/>
         </w:numPr>
-        <w:pBdr>
-          <w:top w:val="nil"/>
-          <w:left w:val="nil"/>
-          <w:bottom w:val="nil"/>
-          <w:right w:val="nil"/>
-          <w:between w:val="nil"/>
-        </w:pBdr>
         <w:rPr>
           <w:rFonts w:eastAsia="Arial"/>
           <w:i/>
-          <w:color w:val="000000"/>
-        </w:rPr>
-      </w:pPr>
-      <w:r>
-        <w:rPr>
-          <w:rFonts w:eastAsia="Arial"/>
-          <w:i/>
-          <w:color w:val="000000"/>
-        </w:rPr>
-        <w:t>Para adesões realizadas até 31 de dezembro de 2024:</w:t>
-      </w:r>
-    </w:p>
-    <w:p>
-      <w:pPr>
-        <w:numPr>
-          <w:ilvl w:val="1"/>
-          <w:numId w:val="1"/>
-        </w:numPr>
-        <w:rPr>
-          <w:rFonts w:eastAsia="Arial"/>
-          <w:i/>
         </w:rPr>
       </w:pPr>
       <w:r>
@@ -864,58 +836,6 @@
           <w:rFonts w:eastAsia="Arial"/>
         </w:rPr>
         <w:t>Matrícula inicial de R$30,00 (trinta reais) para o(a) ASSOCIADO(A);</w:t>
-      </w:r>
-    </w:p>
-    <w:p>
-      <w:pPr>
-        <w:numPr>
-          <w:ilvl w:val="1"/>
-          <w:numId w:val="1"/>
-        </w:numPr>
-        <w:pBdr>
-          <w:top w:val="nil"/>
-          <w:left w:val="nil"/>
-          <w:bottom w:val="nil"/>
-          <w:right w:val="nil"/>
-          <w:between w:val="nil"/>
-        </w:pBdr>
-        <w:rPr>
-          <w:rFonts w:eastAsia="Arial"/>
-          <w:color w:val="000000"/>
-        </w:rPr>
-      </w:pPr>
-      <w:r>
-        <w:rPr>
-          <w:rFonts w:eastAsia="Arial"/>
-          <w:color w:val="000000"/>
-        </w:rPr>
-        <w:t>Contribuição mensal de R$50,00 (cinquenta reais) para o(a) ASSOCIADO(A);</w:t>
-      </w:r>
-    </w:p>
-    <w:p>
-      <w:pPr>
-        <w:numPr>
-          <w:ilvl w:val="1"/>
-          <w:numId w:val="1"/>
-        </w:numPr>
-        <w:pBdr>
-          <w:top w:val="nil"/>
-          <w:left w:val="nil"/>
-          <w:bottom w:val="nil"/>
-          <w:right w:val="nil"/>
-          <w:between w:val="nil"/>
-        </w:pBdr>
-        <w:rPr>
-          <w:rFonts w:eastAsia="Arial"/>
-          <w:color w:val="000000"/>
-        </w:rPr>
-      </w:pPr>
-      <w:r>
-        <w:rPr>
-          <w:rFonts w:eastAsia="Arial"/>
-          <w:color w:val="000000"/>
-        </w:rPr>
-        <w:t>Acréscimo de R$10,00 (dez reais) por dependente cadastrado(a).</w:t>
       </w:r>
     </w:p>
     <w:p>
@@ -939,87 +859,37 @@
       <w:r>
         <w:rPr>
           <w:rFonts w:eastAsia="Arial"/>
-          <w:i/>
-          <w:color w:val="000000"/>
-        </w:rPr>
-        <w:t>Para adesões realizadas a partir de 1.º de janeiro de 2025</w:t>
-      </w:r>
-      <w:r>
-        <w:rPr>
-          <w:rFonts w:eastAsia="Arial"/>
-          <w:color w:val="000000"/>
-        </w:rPr>
-        <w:t>:</w:t>
-      </w:r>
-    </w:p>
-    <w:p>
-      <w:pPr>
-        <w:numPr>
-          <w:ilvl w:val="1"/>
-          <w:numId w:val="1"/>
-        </w:numPr>
-        <w:ind w:left="1434" w:hanging="357"/>
-        <w:rPr>
-          <w:rFonts w:eastAsia="Arial"/>
-        </w:rPr>
-      </w:pPr>
-      <w:r>
-        <w:rPr>
-          <w:rFonts w:eastAsia="Arial"/>
-        </w:rPr>
-        <w:t>Matrícula inicial de R$30,00 (trinta reais) para o(a) ASSOCIADO(A);</w:t>
-      </w:r>
-    </w:p>
-    <w:p>
-      <w:pPr>
-        <w:numPr>
-          <w:ilvl w:val="1"/>
-          <w:numId w:val="1"/>
-        </w:numPr>
-        <w:pBdr>
-          <w:top w:val="nil"/>
-          <w:left w:val="nil"/>
-          <w:bottom w:val="nil"/>
-          <w:right w:val="nil"/>
-          <w:between w:val="nil"/>
-        </w:pBdr>
-        <w:rPr>
-          <w:rFonts w:eastAsia="Arial"/>
-          <w:color w:val="000000"/>
-        </w:rPr>
-      </w:pPr>
-      <w:r>
-        <w:rPr>
-          <w:rFonts w:eastAsia="Arial"/>
-          <w:color w:val="000000"/>
-        </w:rPr>
-        <w:t>Contribuição mensal de R$60,00 (sessenta reais) para o(a) ASSOCIADO(A);</w:t>
-      </w:r>
-    </w:p>
-    <w:p>
-      <w:pPr>
-        <w:numPr>
-          <w:ilvl w:val="1"/>
-          <w:numId w:val="1"/>
-        </w:numPr>
-        <w:pBdr>
-          <w:top w:val="nil"/>
-          <w:left w:val="nil"/>
-          <w:bottom w:val="nil"/>
-          <w:right w:val="nil"/>
-          <w:between w:val="nil"/>
-        </w:pBdr>
-        <w:rPr>
-          <w:rFonts w:eastAsia="Arial"/>
-          <w:color w:val="000000"/>
-        </w:rPr>
-      </w:pPr>
-      <w:r>
-        <w:rPr>
-          <w:rFonts w:eastAsia="Arial"/>
-          <w:color w:val="000000"/>
-        </w:rPr>
-        <w:t>Acréscimo de R$15,00 (quinze reais) por dependente cadastrado(a).</w:t>
+          <w:color w:val="000000"/>
+        </w:rPr>
+        <w:t>Contribuição mensal de R$</w:t>
+      </w:r>
+      <w:r>
+        <w:rPr>
+          <w:rFonts w:eastAsia="Arial"/>
+          <w:color w:val="000000"/>
+        </w:rPr>
+        <w:t>7</w:t>
+      </w:r>
+      <w:r>
+        <w:rPr>
+          <w:rFonts w:eastAsia="Arial"/>
+          <w:color w:val="000000"/>
+        </w:rPr>
+        <w:t>0,00 (</w:t>
+      </w:r>
+      <w:r>
+        <w:rPr>
+          <w:rFonts w:eastAsia="Arial"/>
+          <w:color w:val="000000"/>
+        </w:rPr>
+        <w:t>setenta</w:t>
+      </w:r>
+      <w:r>
+        <w:rPr>
+          <w:rFonts w:eastAsia="Arial"/>
+          <w:color w:val="000000"/>
+        </w:rPr>
+        <w:t xml:space="preserve"> reais) para o(a) ASSOCIADO(A);</w:t>
       </w:r>
     </w:p>
     <w:p>
@@ -1134,7 +1004,6 @@
           <w:rFonts w:eastAsia="Arial"/>
           <w:color w:val="000000"/>
         </w:rPr>
-        <w:lastRenderedPageBreak/>
         <w:t>Efetuar pontualmente os pagamentos das contribuições;</w:t>
       </w:r>
     </w:p>
@@ -1280,6 +1149,7 @@
           <w:rFonts w:eastAsia="Arial"/>
           <w:color w:val="000000"/>
         </w:rPr>
+        <w:lastRenderedPageBreak/>
         <w:t>4.2. O contrato pode ser rescindido por:</w:t>
       </w:r>
     </w:p>
@@ -1499,6 +1369,7 @@
       <w:r>
         <w:rPr>
           <w:rFonts w:eastAsia="Arial"/>
+          <w:noProof/>
         </w:rPr>
         <w:drawing>
           <wp:inline distT="0" distB="0" distL="0" distR="0" wp14:anchorId="3E80CAB0" wp14:editId="6DEC8871">

</xml_diff>